<commit_message>
Atualização do Manual de liberação
</commit_message>
<xml_diff>
--- a/Programas/Liberação de versão em produção Lojista GX16.docx
+++ b/Programas/Liberação de versão em produção Lojista GX16.docx
@@ -6,109 +6,79 @@
       <w:pPr>
         <w:jc w:val="center"/>
         <w:rPr>
+          <w:color w:val="ED7D31" w:themeColor="accent2"/>
           <w:sz w:val="32"/>
           <w:szCs w:val="32"/>
         </w:rPr>
       </w:pPr>
-      <w:r>
-        <w:rPr>
+      <w:bookmarkStart w:id="0" w:name="_Hlk97555328"/>
+      <w:bookmarkEnd w:id="0"/>
+      <w:r>
+        <w:rPr>
+          <w:color w:val="ED7D31" w:themeColor="accent2"/>
           <w:sz w:val="32"/>
           <w:szCs w:val="32"/>
         </w:rPr>
-        <w:t xml:space="preserve">Liberação de versão em </w:t>
-      </w:r>
-      <w:r>
-        <w:rPr>
+        <w:t xml:space="preserve">Liberação de versão - </w:t>
+      </w:r>
+      <w:r>
+        <w:rPr>
+          <w:color w:val="ED7D31" w:themeColor="accent2"/>
           <w:sz w:val="32"/>
           <w:szCs w:val="32"/>
         </w:rPr>
-        <w:t>produção</w:t>
-      </w:r>
-      <w:r>
-        <w:rPr>
-          <w:sz w:val="32"/>
-          <w:szCs w:val="32"/>
-        </w:rPr>
-        <w:t xml:space="preserve"> </w:t>
-      </w:r>
-      <w:r>
-        <w:rPr>
-          <w:sz w:val="32"/>
-          <w:szCs w:val="32"/>
-        </w:rPr>
         <w:t>Lojista</w:t>
       </w:r>
-      <w:r>
-        <w:rPr>
-          <w:sz w:val="32"/>
-          <w:szCs w:val="32"/>
-        </w:rPr>
-        <w:t xml:space="preserve"> </w:t>
-      </w:r>
-      <w:r>
-        <w:rPr>
-          <w:sz w:val="32"/>
-          <w:szCs w:val="32"/>
-        </w:rPr>
-        <w:t>GX16</w:t>
-      </w:r>
-    </w:p>
-    <w:p>
-      <w:pPr>
-        <w:rPr>
-          <w:color w:val="4472C4" w:themeColor="accent1"/>
-        </w:rPr>
-      </w:pPr>
-      <w:r>
-        <w:rPr>
-          <w:color w:val="4472C4" w:themeColor="accent1"/>
-          <w:sz w:val="32"/>
-          <w:szCs w:val="32"/>
-        </w:rPr>
-        <w:t xml:space="preserve">- </w:t>
-      </w:r>
-      <w:r>
-        <w:rPr>
-          <w:color w:val="4472C4" w:themeColor="accent1"/>
-        </w:rPr>
-        <w:t>Abrir a sua KB do Ev2 de liberação (deve ser uma KB somente para pegar os XPZs que vão ser liberados).</w:t>
-      </w:r>
-    </w:p>
-    <w:p>
-      <w:pPr>
-        <w:rPr>
-          <w:color w:val="4472C4" w:themeColor="accent1"/>
-        </w:rPr>
-      </w:pPr>
-      <w:r>
-        <w:rPr>
-          <w:color w:val="4472C4" w:themeColor="accent1"/>
-        </w:rPr>
-        <w:t xml:space="preserve">-Abrir o versionamento onde fica todos os itens de versões: </w:t>
-      </w:r>
-      <w:hyperlink r:id="rId4" w:history="1">
-        <w:r>
-          <w:rPr>
-            <w:rStyle w:val="Hyperlink"/>
-          </w:rPr>
-          <w:t>https://docs.google.com/spreadsheets/d/1OvAFmM9Lxf2y4cQFNOHWTcu2MMUVeJNdQxl4BHnzDiE/edit#gid=0</w:t>
-        </w:r>
-      </w:hyperlink>
-    </w:p>
-    <w:p>
-      <w:pPr>
-        <w:rPr>
-          <w:color w:val="4472C4" w:themeColor="accent1"/>
+    </w:p>
+    <w:p>
+      <w:pPr>
+        <w:rPr>
+          <w:color w:val="262626" w:themeColor="text1" w:themeTint="D9"/>
+        </w:rPr>
+      </w:pPr>
+      <w:r>
+        <w:rPr>
+          <w:color w:val="262626" w:themeColor="text1" w:themeTint="D9"/>
+        </w:rPr>
+        <w:t xml:space="preserve">1 - Acessar o Arquivo de versionamento para verificar todas as tarefas que serão liberadas  </w:t>
+      </w:r>
+    </w:p>
+    <w:p>
+      <w:pPr>
+        <w:rPr>
+          <w:color w:val="262626" w:themeColor="text1" w:themeTint="D9"/>
+        </w:rPr>
+      </w:pPr>
+      <w:r>
+        <w:rPr>
+          <w:color w:val="262626" w:themeColor="text1" w:themeTint="D9"/>
+        </w:rPr>
+        <w:t xml:space="preserve">Caminho: </w:t>
+      </w:r>
+      <w:r>
+        <w:rPr>
+          <w:color w:val="262626" w:themeColor="text1" w:themeTint="D9"/>
+          <w:sz w:val="18"/>
+          <w:szCs w:val="18"/>
+        </w:rPr>
+        <w:t>https://docs.google.com/spreadsheets/d/1OvAFmM9Lxf2y4cQFNOHWTcu2MMUVeJNdQxl4BHnzDiE/edit#gid=0</w:t>
+      </w:r>
+    </w:p>
+    <w:p>
+      <w:pPr>
+        <w:rPr>
+          <w:color w:val="262626" w:themeColor="text1" w:themeTint="D9"/>
         </w:rPr>
       </w:pPr>
       <w:r>
         <w:rPr>
           <w:noProof/>
+          <w:color w:val="262626" w:themeColor="text1" w:themeTint="D9"/>
         </w:rPr>
         <w:drawing>
-          <wp:inline distT="0" distB="0" distL="0" distR="0" wp14:anchorId="1832E610" wp14:editId="3BAAFB54">
-            <wp:extent cx="5400040" cy="2277745"/>
-            <wp:effectExtent l="0" t="0" r="0" b="8255"/>
+          <wp:inline distT="0" distB="0" distL="0" distR="0" wp14:anchorId="2AFAD91C" wp14:editId="7467C908">
+            <wp:extent cx="3759200" cy="912495"/>
+            <wp:effectExtent l="19050" t="19050" r="12700" b="20955"/>
             <wp:docPr id="1" name="Imagem 1" descr="Interface gráfica do usuário, Texto, Aplicativo&#10;&#10;Descrição gerada automaticamente"/>
             <wp:cNvGraphicFramePr>
               <a:graphicFrameLocks xmlns:a="http://schemas.openxmlformats.org/drawingml/2006/main" noChangeAspect="1"/>
@@ -120,20 +90,31 @@
                     <pic:cNvPr id="1" name="Imagem 1" descr="Interface gráfica do usuário, Texto, Aplicativo&#10;&#10;Descrição gerada automaticamente"/>
                     <pic:cNvPicPr/>
                   </pic:nvPicPr>
-                  <pic:blipFill>
-                    <a:blip r:embed="rId5"/>
-                    <a:stretch>
-                      <a:fillRect/>
-                    </a:stretch>
+                  <pic:blipFill rotWithShape="1">
+                    <a:blip r:embed="rId4"/>
+                    <a:srcRect t="59939" r="30386"/>
+                    <a:stretch/>
                   </pic:blipFill>
-                  <pic:spPr>
+                  <pic:spPr bwMode="auto">
                     <a:xfrm>
                       <a:off x="0" y="0"/>
-                      <a:ext cx="5400040" cy="2277745"/>
+                      <a:ext cx="3759200" cy="912495"/>
                     </a:xfrm>
                     <a:prstGeom prst="rect">
                       <a:avLst/>
                     </a:prstGeom>
+                    <a:ln>
+                      <a:solidFill>
+                        <a:schemeClr val="bg1">
+                          <a:lumMod val="50000"/>
+                        </a:schemeClr>
+                      </a:solidFill>
+                    </a:ln>
+                    <a:extLst>
+                      <a:ext uri="{53640926-AAD7-44D8-BBD7-CCE9431645EC}">
+                        <a14:shadowObscured xmlns:a14="http://schemas.microsoft.com/office/drawing/2010/main"/>
+                      </a:ext>
+                    </a:extLst>
                   </pic:spPr>
                 </pic:pic>
               </a:graphicData>
@@ -145,50 +126,128 @@
     <w:p>
       <w:pPr>
         <w:rPr>
-          <w:color w:val="4472C4" w:themeColor="accent1"/>
-        </w:rPr>
-      </w:pPr>
-      <w:r>
-        <w:rPr>
-          <w:color w:val="4472C4" w:themeColor="accent1"/>
-        </w:rPr>
-        <w:t>- Abrir sua KB do GX16 de liberação de versão para produção (tem que ser uma separada da de desenvolvimento) e pegar os updates commitados das tarefas que estão aptas para serem liberadas.</w:t>
-      </w:r>
-    </w:p>
-    <w:p>
-      <w:pPr>
-        <w:rPr>
-          <w:color w:val="4472C4" w:themeColor="accent1"/>
-        </w:rPr>
-      </w:pPr>
-      <w:r>
-        <w:rPr>
-          <w:color w:val="4472C4" w:themeColor="accent1"/>
-        </w:rPr>
-        <w:t xml:space="preserve">-Após isso, apontar </w:t>
-      </w:r>
-      <w:r>
-        <w:rPr>
-          <w:color w:val="4472C4" w:themeColor="accent1"/>
-        </w:rPr>
-        <w:t>o banco do GX16 para produção dos 3 clientes (Bem Fácil, Pronto e Smart Pagamentos), dar um build all em cada um dos 3 e para cada um dos 3, zipar o projeto com o nome do cliente.</w:t>
-      </w:r>
-    </w:p>
-    <w:p>
-      <w:pPr>
-        <w:rPr>
-          <w:color w:val="4472C4" w:themeColor="accent1"/>
+          <w:color w:val="262626" w:themeColor="text1" w:themeTint="D9"/>
+        </w:rPr>
+      </w:pPr>
+      <w:r>
+        <w:rPr>
+          <w:color w:val="262626" w:themeColor="text1" w:themeTint="D9"/>
+        </w:rPr>
+        <w:t>2</w:t>
+      </w:r>
+      <w:r>
+        <w:rPr>
+          <w:color w:val="262626" w:themeColor="text1" w:themeTint="D9"/>
+        </w:rPr>
+        <w:t xml:space="preserve"> </w:t>
+      </w:r>
+      <w:r>
+        <w:rPr>
+          <w:color w:val="262626" w:themeColor="text1" w:themeTint="D9"/>
+        </w:rPr>
+        <w:t>–</w:t>
+      </w:r>
+      <w:r>
+        <w:rPr>
+          <w:color w:val="262626" w:themeColor="text1" w:themeTint="D9"/>
+        </w:rPr>
+        <w:t xml:space="preserve"> </w:t>
+      </w:r>
+      <w:r>
+        <w:rPr>
+          <w:color w:val="262626" w:themeColor="text1" w:themeTint="D9"/>
+        </w:rPr>
+        <w:t xml:space="preserve">Na KB de liberação baixar todos os objetos referente a lista de tarefa a ser liberada </w:t>
+      </w:r>
+    </w:p>
+    <w:p>
+      <w:pPr>
+        <w:rPr>
+          <w:color w:val="262626" w:themeColor="text1" w:themeTint="D9"/>
+        </w:rPr>
+      </w:pPr>
+      <w:r>
+        <w:rPr>
+          <w:color w:val="262626" w:themeColor="text1" w:themeTint="D9"/>
+        </w:rPr>
+        <w:t>3</w:t>
+      </w:r>
+      <w:r>
+        <w:rPr>
+          <w:color w:val="262626" w:themeColor="text1" w:themeTint="D9"/>
+        </w:rPr>
+        <w:t xml:space="preserve"> – Dar um Build All na KB</w:t>
+      </w:r>
+      <w:r>
+        <w:rPr>
+          <w:color w:val="262626" w:themeColor="text1" w:themeTint="D9"/>
+        </w:rPr>
+        <w:t xml:space="preserve"> – lembrando que a mesma precisa já estar apontada para banco da pronto em produção</w:t>
+      </w:r>
+    </w:p>
+    <w:p>
+      <w:pPr>
+        <w:rPr>
+          <w:color w:val="262626" w:themeColor="text1" w:themeTint="D9"/>
+        </w:rPr>
+      </w:pPr>
+      <w:r>
+        <w:rPr>
+          <w:color w:val="262626" w:themeColor="text1" w:themeTint="D9"/>
+        </w:rPr>
+        <w:t>4</w:t>
+      </w:r>
+      <w:r>
+        <w:rPr>
+          <w:color w:val="262626" w:themeColor="text1" w:themeTint="D9"/>
+        </w:rPr>
+        <w:t xml:space="preserve"> – </w:t>
+      </w:r>
+      <w:bookmarkStart w:id="1" w:name="_Hlk97555722"/>
+      <w:r>
+        <w:rPr>
+          <w:color w:val="262626" w:themeColor="text1" w:themeTint="D9"/>
+        </w:rPr>
+        <w:t xml:space="preserve">Executar o bat para liberar a versão como </w:t>
+      </w:r>
+      <w:r>
+        <w:rPr>
+          <w:color w:val="262626" w:themeColor="text1" w:themeTint="D9"/>
+          <w:u w:val="single"/>
+        </w:rPr>
+        <w:t>administrado</w:t>
+      </w:r>
+      <w:r>
+        <w:rPr>
+          <w:color w:val="262626" w:themeColor="text1" w:themeTint="D9"/>
+          <w:u w:val="single"/>
+        </w:rPr>
+        <w:t>r</w:t>
+      </w:r>
+      <w:r>
+        <w:rPr>
+          <w:color w:val="262626" w:themeColor="text1" w:themeTint="D9"/>
+        </w:rPr>
+        <w:t xml:space="preserve"> – o .bat deve estar devidamente configurado.</w:t>
+      </w:r>
+      <w:bookmarkEnd w:id="1"/>
+    </w:p>
+    <w:p>
+      <w:pPr>
+        <w:rPr>
+          <w:color w:val="262626" w:themeColor="text1" w:themeTint="D9"/>
         </w:rPr>
       </w:pPr>
       <w:r>
         <w:rPr>
           <w:noProof/>
+          <w:color w:val="262626" w:themeColor="text1" w:themeTint="D9"/>
         </w:rPr>
         <w:drawing>
-          <wp:inline distT="0" distB="0" distL="0" distR="0" wp14:anchorId="1102129C" wp14:editId="7A2903ED">
-            <wp:extent cx="5400040" cy="1075690"/>
-            <wp:effectExtent l="0" t="0" r="0" b="0"/>
-            <wp:docPr id="9" name="Imagem 9" descr="Interface gráfica do usuário, Texto, Aplicativo&#10;&#10;Descrição gerada automaticamente"/>
+          <wp:inline distT="0" distB="0" distL="0" distR="0" wp14:anchorId="7455D27B" wp14:editId="5334241E">
+            <wp:extent cx="3797300" cy="1871908"/>
+            <wp:effectExtent l="19050" t="19050" r="12700" b="14605"/>
+            <wp:docPr id="3" name="Imagem 3"/>
             <wp:cNvGraphicFramePr>
               <a:graphicFrameLocks xmlns:a="http://schemas.openxmlformats.org/drawingml/2006/main" noChangeAspect="1"/>
             </wp:cNvGraphicFramePr>
@@ -196,7 +255,83 @@
               <a:graphicData uri="http://schemas.openxmlformats.org/drawingml/2006/picture">
                 <pic:pic xmlns:pic="http://schemas.openxmlformats.org/drawingml/2006/picture">
                   <pic:nvPicPr>
-                    <pic:cNvPr id="9" name="Imagem 9" descr="Interface gráfica do usuário, Texto, Aplicativo&#10;&#10;Descrição gerada automaticamente"/>
+                    <pic:cNvPr id="0" name="Picture 1"/>
+                    <pic:cNvPicPr>
+                      <a:picLocks noChangeAspect="1" noChangeArrowheads="1"/>
+                    </pic:cNvPicPr>
+                  </pic:nvPicPr>
+                  <pic:blipFill>
+                    <a:blip r:embed="rId5">
+                      <a:extLst>
+                        <a:ext uri="{28A0092B-C50C-407E-A947-70E740481C1C}">
+                          <a14:useLocalDpi xmlns:a14="http://schemas.microsoft.com/office/drawing/2010/main" val="0"/>
+                        </a:ext>
+                      </a:extLst>
+                    </a:blip>
+                    <a:srcRect/>
+                    <a:stretch>
+                      <a:fillRect/>
+                    </a:stretch>
+                  </pic:blipFill>
+                  <pic:spPr bwMode="auto">
+                    <a:xfrm>
+                      <a:off x="0" y="0"/>
+                      <a:ext cx="3806117" cy="1876254"/>
+                    </a:xfrm>
+                    <a:prstGeom prst="rect">
+                      <a:avLst/>
+                    </a:prstGeom>
+                    <a:ln>
+                      <a:solidFill>
+                        <a:schemeClr val="bg1">
+                          <a:lumMod val="50000"/>
+                        </a:schemeClr>
+                      </a:solidFill>
+                    </a:ln>
+                  </pic:spPr>
+                </pic:pic>
+              </a:graphicData>
+            </a:graphic>
+          </wp:inline>
+        </w:drawing>
+      </w:r>
+    </w:p>
+    <w:p>
+      <w:pPr>
+        <w:rPr>
+          <w:color w:val="262626" w:themeColor="text1" w:themeTint="D9"/>
+        </w:rPr>
+      </w:pPr>
+      <w:r>
+        <w:rPr>
+          <w:color w:val="262626" w:themeColor="text1" w:themeTint="D9"/>
+        </w:rPr>
+        <w:t xml:space="preserve">Informar qual a número da versão </w:t>
+      </w:r>
+    </w:p>
+    <w:p>
+      <w:pPr>
+        <w:rPr>
+          <w:color w:val="262626" w:themeColor="text1" w:themeTint="D9"/>
+        </w:rPr>
+      </w:pPr>
+      <w:r>
+        <w:rPr>
+          <w:noProof/>
+        </w:rPr>
+        <w:drawing>
+          <wp:inline distT="0" distB="0" distL="0" distR="0" wp14:anchorId="2349FD65" wp14:editId="0FFD3684">
+            <wp:extent cx="3798241" cy="1549400"/>
+            <wp:effectExtent l="19050" t="19050" r="12065" b="12700"/>
+            <wp:docPr id="14" name="Imagem 14" descr="Texto&#10;&#10;Descrição gerada automaticamente"/>
+            <wp:cNvGraphicFramePr>
+              <a:graphicFrameLocks xmlns:a="http://schemas.openxmlformats.org/drawingml/2006/main" noChangeAspect="1"/>
+            </wp:cNvGraphicFramePr>
+            <a:graphic xmlns:a="http://schemas.openxmlformats.org/drawingml/2006/main">
+              <a:graphicData uri="http://schemas.openxmlformats.org/drawingml/2006/picture">
+                <pic:pic xmlns:pic="http://schemas.openxmlformats.org/drawingml/2006/picture">
+                  <pic:nvPicPr>
+                    <pic:cNvPr id="14" name="Imagem 14" descr="Texto&#10;&#10;Descrição gerada automaticamente"/>
                     <pic:cNvPicPr/>
                   </pic:nvPicPr>
                   <pic:blipFill>
@@ -208,11 +343,18 @@
                   <pic:spPr>
                     <a:xfrm>
                       <a:off x="0" y="0"/>
-                      <a:ext cx="5400040" cy="1075690"/>
+                      <a:ext cx="3808258" cy="1553486"/>
                     </a:xfrm>
                     <a:prstGeom prst="rect">
                       <a:avLst/>
                     </a:prstGeom>
+                    <a:ln>
+                      <a:solidFill>
+                        <a:schemeClr val="bg1">
+                          <a:lumMod val="50000"/>
+                        </a:schemeClr>
+                      </a:solidFill>
+                    </a:ln>
                   </pic:spPr>
                 </pic:pic>
               </a:graphicData>
@@ -224,7 +366,20 @@
     <w:p>
       <w:pPr>
         <w:rPr>
-          <w:color w:val="4472C4" w:themeColor="accent1"/>
+          <w:color w:val="262626" w:themeColor="text1" w:themeTint="D9"/>
+        </w:rPr>
+      </w:pPr>
+      <w:r>
+        <w:rPr>
+          <w:color w:val="262626" w:themeColor="text1" w:themeTint="D9"/>
+        </w:rPr>
+        <w:t>Após a execução do .bat na pasta da versão o mesmo ira criar o zip da aplicação e um backup da KB.</w:t>
+      </w:r>
+    </w:p>
+    <w:p>
+      <w:pPr>
+        <w:rPr>
+          <w:color w:val="262626" w:themeColor="text1" w:themeTint="D9"/>
         </w:rPr>
       </w:pPr>
       <w:r>
@@ -233,10 +388,10 @@
         </w:rPr>
         <w:lastRenderedPageBreak/>
         <w:drawing>
-          <wp:inline distT="0" distB="0" distL="0" distR="0" wp14:anchorId="16F0D268" wp14:editId="0F8B4839">
-            <wp:extent cx="5400040" cy="2448560"/>
-            <wp:effectExtent l="0" t="0" r="0" b="8890"/>
-            <wp:docPr id="10" name="Imagem 10" descr="Interface gráfica do usuário&#10;&#10;Descrição gerada automaticamente"/>
+          <wp:inline distT="0" distB="0" distL="0" distR="0" wp14:anchorId="6795B851" wp14:editId="26DCEF86">
+            <wp:extent cx="3746500" cy="1110595"/>
+            <wp:effectExtent l="19050" t="19050" r="25400" b="13970"/>
+            <wp:docPr id="4" name="Imagem 4" descr="Interface gráfica do usuário, Aplicativo&#10;&#10;Descrição gerada automaticamente"/>
             <wp:cNvGraphicFramePr>
               <a:graphicFrameLocks xmlns:a="http://schemas.openxmlformats.org/drawingml/2006/main" noChangeAspect="1"/>
             </wp:cNvGraphicFramePr>
@@ -244,7 +399,7 @@
               <a:graphicData uri="http://schemas.openxmlformats.org/drawingml/2006/picture">
                 <pic:pic xmlns:pic="http://schemas.openxmlformats.org/drawingml/2006/picture">
                   <pic:nvPicPr>
-                    <pic:cNvPr id="10" name="Imagem 10" descr="Interface gráfica do usuário&#10;&#10;Descrição gerada automaticamente"/>
+                    <pic:cNvPr id="4" name="Imagem 4" descr="Interface gráfica do usuário, Aplicativo&#10;&#10;Descrição gerada automaticamente"/>
                     <pic:cNvPicPr/>
                   </pic:nvPicPr>
                   <pic:blipFill>
@@ -256,11 +411,18 @@
                   <pic:spPr>
                     <a:xfrm>
                       <a:off x="0" y="0"/>
-                      <a:ext cx="5400040" cy="2448560"/>
+                      <a:ext cx="3764703" cy="1115991"/>
                     </a:xfrm>
                     <a:prstGeom prst="rect">
                       <a:avLst/>
                     </a:prstGeom>
+                    <a:ln>
+                      <a:solidFill>
+                        <a:schemeClr val="bg1">
+                          <a:lumMod val="50000"/>
+                        </a:schemeClr>
+                      </a:solidFill>
+                    </a:ln>
                   </pic:spPr>
                 </pic:pic>
               </a:graphicData>
@@ -272,74 +434,118 @@
     <w:p>
       <w:pPr>
         <w:rPr>
-          <w:color w:val="FF0000"/>
-        </w:rPr>
-      </w:pPr>
-      <w:r>
-        <w:rPr>
-          <w:color w:val="FF0000"/>
-        </w:rPr>
-        <w:t xml:space="preserve">IMPORTANTE: Cada um dos 3 clientes tem sua própria imagem de fundo e a Pronto tem um tema diferente dos demais, pegar cada imagem e colocar nos seus respectivos clientes </w:t>
-      </w:r>
-      <w:r>
-        <w:rPr>
-          <w:color w:val="FF0000"/>
-        </w:rPr>
-        <w:t>(e o tema para a pronto)</w:t>
-      </w:r>
-    </w:p>
-    <w:p>
-      <w:pPr>
-        <w:rPr>
-          <w:color w:val="4472C4" w:themeColor="accent1"/>
-        </w:rPr>
-      </w:pPr>
-      <w:r>
-        <w:rPr>
-          <w:color w:val="4472C4" w:themeColor="accent1"/>
-        </w:rPr>
-        <w:t>-Após ter zipado os 3 clientes, jogar no Drive e mandar o link de cada um no grupo de desenvolvimento com o número da versão para o André atualizar a versão.</w:t>
-      </w:r>
-    </w:p>
-    <w:p>
-      <w:pPr>
-        <w:rPr>
-          <w:color w:val="FF0000"/>
-        </w:rPr>
-      </w:pPr>
-    </w:p>
-    <w:p>
-      <w:pPr>
-        <w:jc w:val="center"/>
-        <w:rPr>
-          <w:color w:val="000000" w:themeColor="text1"/>
-          <w:sz w:val="32"/>
-          <w:szCs w:val="32"/>
-        </w:rPr>
-      </w:pPr>
-      <w:r>
-        <w:rPr>
-          <w:color w:val="000000" w:themeColor="text1"/>
-          <w:sz w:val="32"/>
-          <w:szCs w:val="32"/>
-        </w:rPr>
-        <w:t>- Scripts para mandar para rodar em produção –</w:t>
-      </w:r>
-    </w:p>
-    <w:p>
-      <w:pPr>
-        <w:rPr>
-          <w:color w:val="000000" w:themeColor="text1"/>
+          <w:color w:val="262626" w:themeColor="text1" w:themeTint="D9"/>
+        </w:rPr>
+      </w:pPr>
+      <w:r>
+        <w:rPr>
+          <w:color w:val="262626" w:themeColor="text1" w:themeTint="D9"/>
+        </w:rPr>
+        <w:t xml:space="preserve">6 - Geração do arquivo SQL – </w:t>
+      </w:r>
+      <w:r>
+        <w:rPr>
+          <w:color w:val="262626" w:themeColor="text1" w:themeTint="D9"/>
+          <w:u w:val="single"/>
+        </w:rPr>
+        <w:t>Criar</w:t>
+      </w:r>
+      <w:r>
+        <w:rPr>
+          <w:color w:val="262626" w:themeColor="text1" w:themeTint="D9"/>
+        </w:rPr>
+        <w:t xml:space="preserve"> uma </w:t>
+      </w:r>
+      <w:r>
+        <w:rPr>
+          <w:color w:val="262626" w:themeColor="text1" w:themeTint="D9"/>
+          <w:u w:val="single"/>
+        </w:rPr>
+        <w:t>pasta</w:t>
+      </w:r>
+      <w:r>
+        <w:rPr>
+          <w:color w:val="262626" w:themeColor="text1" w:themeTint="D9"/>
+        </w:rPr>
+        <w:t xml:space="preserve"> para a </w:t>
+      </w:r>
+      <w:r>
+        <w:rPr>
+          <w:color w:val="262626" w:themeColor="text1" w:themeTint="D9"/>
+          <w:u w:val="single"/>
+        </w:rPr>
+        <w:t>nova versão</w:t>
+      </w:r>
+      <w:r>
+        <w:rPr>
+          <w:color w:val="262626" w:themeColor="text1" w:themeTint="D9"/>
+        </w:rPr>
+        <w:t xml:space="preserve"> no diretório do git “XPZ\Scripts”. </w:t>
+      </w:r>
+    </w:p>
+    <w:p>
+      <w:pPr>
+        <w:rPr>
+          <w:color w:val="262626" w:themeColor="text1" w:themeTint="D9"/>
         </w:rPr>
       </w:pPr>
       <w:r>
         <w:rPr>
           <w:noProof/>
+          <w:color w:val="262626" w:themeColor="text1" w:themeTint="D9"/>
         </w:rPr>
         <w:drawing>
-          <wp:inline distT="0" distB="0" distL="0" distR="0" wp14:anchorId="57C65DC7" wp14:editId="44178490">
-            <wp:extent cx="5400040" cy="1696085"/>
-            <wp:effectExtent l="0" t="0" r="0" b="0"/>
+          <wp:inline distT="0" distB="0" distL="0" distR="0" wp14:anchorId="7C8C16B6" wp14:editId="2550308A">
+            <wp:extent cx="3715987" cy="1193800"/>
+            <wp:effectExtent l="19050" t="19050" r="18415" b="25400"/>
+            <wp:docPr id="7" name="Imagem 7" descr="Interface gráfica do usuário, Texto, Aplicativo&#10;&#10;Descrição gerada automaticamente"/>
+            <wp:cNvGraphicFramePr>
+              <a:graphicFrameLocks xmlns:a="http://schemas.openxmlformats.org/drawingml/2006/main" noChangeAspect="1"/>
+            </wp:cNvGraphicFramePr>
+            <a:graphic xmlns:a="http://schemas.openxmlformats.org/drawingml/2006/main">
+              <a:graphicData uri="http://schemas.openxmlformats.org/drawingml/2006/picture">
+                <pic:pic xmlns:pic="http://schemas.openxmlformats.org/drawingml/2006/picture">
+                  <pic:nvPicPr>
+                    <pic:cNvPr id="7" name="Imagem 7" descr="Interface gráfica do usuário, Texto, Aplicativo&#10;&#10;Descrição gerada automaticamente"/>
+                    <pic:cNvPicPr/>
+                  </pic:nvPicPr>
+                  <pic:blipFill>
+                    <a:blip r:embed="rId8"/>
+                    <a:stretch>
+                      <a:fillRect/>
+                    </a:stretch>
+                  </pic:blipFill>
+                  <pic:spPr>
+                    <a:xfrm>
+                      <a:off x="0" y="0"/>
+                      <a:ext cx="3719525" cy="1194936"/>
+                    </a:xfrm>
+                    <a:prstGeom prst="rect">
+                      <a:avLst/>
+                    </a:prstGeom>
+                    <a:ln>
+                      <a:solidFill>
+                        <a:schemeClr val="bg1">
+                          <a:lumMod val="50000"/>
+                        </a:schemeClr>
+                      </a:solidFill>
+                    </a:ln>
+                  </pic:spPr>
+                </pic:pic>
+              </a:graphicData>
+            </a:graphic>
+          </wp:inline>
+        </w:drawing>
+      </w:r>
+      <w:r>
+        <w:rPr>
+          <w:noProof/>
+          <w:color w:val="262626" w:themeColor="text1" w:themeTint="D9"/>
+        </w:rPr>
+        <w:drawing>
+          <wp:inline distT="0" distB="0" distL="0" distR="0" wp14:anchorId="1062F1AE" wp14:editId="3EDE67FE">
+            <wp:extent cx="3719984" cy="1168400"/>
+            <wp:effectExtent l="19050" t="19050" r="13970" b="12700"/>
             <wp:docPr id="6" name="Imagem 6" descr="Interface gráfica do usuário, Texto, Aplicativo&#10;&#10;Descrição gerada automaticamente"/>
             <wp:cNvGraphicFramePr>
               <a:graphicFrameLocks xmlns:a="http://schemas.openxmlformats.org/drawingml/2006/main" noChangeAspect="1"/>
@@ -352,53 +558,6 @@
                     <pic:cNvPicPr/>
                   </pic:nvPicPr>
                   <pic:blipFill>
-                    <a:blip r:embed="rId8"/>
-                    <a:stretch>
-                      <a:fillRect/>
-                    </a:stretch>
-                  </pic:blipFill>
-                  <pic:spPr>
-                    <a:xfrm>
-                      <a:off x="0" y="0"/>
-                      <a:ext cx="5400040" cy="1696085"/>
-                    </a:xfrm>
-                    <a:prstGeom prst="rect">
-                      <a:avLst/>
-                    </a:prstGeom>
-                  </pic:spPr>
-                </pic:pic>
-              </a:graphicData>
-            </a:graphic>
-          </wp:inline>
-        </w:drawing>
-      </w:r>
-    </w:p>
-    <w:p>
-      <w:pPr>
-        <w:rPr>
-          <w:color w:val="000000" w:themeColor="text1"/>
-        </w:rPr>
-      </w:pPr>
-      <w:r>
-        <w:rPr>
-          <w:noProof/>
-        </w:rPr>
-        <w:drawing>
-          <wp:inline distT="0" distB="0" distL="0" distR="0" wp14:anchorId="79C4D8E6" wp14:editId="3E6CDC22">
-            <wp:extent cx="5400040" cy="1734820"/>
-            <wp:effectExtent l="0" t="0" r="0" b="0"/>
-            <wp:docPr id="7" name="Imagem 7" descr="Interface gráfica do usuário, Texto, Aplicativo&#10;&#10;Descrição gerada automaticamente"/>
-            <wp:cNvGraphicFramePr>
-              <a:graphicFrameLocks xmlns:a="http://schemas.openxmlformats.org/drawingml/2006/main" noChangeAspect="1"/>
-            </wp:cNvGraphicFramePr>
-            <a:graphic xmlns:a="http://schemas.openxmlformats.org/drawingml/2006/main">
-              <a:graphicData uri="http://schemas.openxmlformats.org/drawingml/2006/picture">
-                <pic:pic xmlns:pic="http://schemas.openxmlformats.org/drawingml/2006/picture">
-                  <pic:nvPicPr>
-                    <pic:cNvPr id="7" name="Imagem 7" descr="Interface gráfica do usuário, Texto, Aplicativo&#10;&#10;Descrição gerada automaticamente"/>
-                    <pic:cNvPicPr/>
-                  </pic:nvPicPr>
-                  <pic:blipFill>
                     <a:blip r:embed="rId9"/>
                     <a:stretch>
                       <a:fillRect/>
@@ -407,11 +566,18 @@
                   <pic:spPr>
                     <a:xfrm>
                       <a:off x="0" y="0"/>
-                      <a:ext cx="5400040" cy="1734820"/>
+                      <a:ext cx="3763106" cy="1181944"/>
                     </a:xfrm>
                     <a:prstGeom prst="rect">
                       <a:avLst/>
                     </a:prstGeom>
+                    <a:ln>
+                      <a:solidFill>
+                        <a:schemeClr val="bg1">
+                          <a:lumMod val="50000"/>
+                        </a:schemeClr>
+                      </a:solidFill>
+                    </a:ln>
                   </pic:spPr>
                 </pic:pic>
               </a:graphicData>
@@ -423,38 +589,67 @@
     <w:p>
       <w:pPr>
         <w:rPr>
-          <w:color w:val="4472C4" w:themeColor="accent1"/>
-        </w:rPr>
-      </w:pPr>
-      <w:r>
-        <w:rPr>
-          <w:color w:val="4472C4" w:themeColor="accent1"/>
-        </w:rPr>
-        <w:t xml:space="preserve">- Ir até a pasta do GitHub de scripts (Destacado em amarelo) e unificar todos os scripts das tarefas em 1 arquivo de script, depois criar </w:t>
-      </w:r>
-      <w:r>
-        <w:rPr>
-          <w:color w:val="4472C4" w:themeColor="accent1"/>
-        </w:rPr>
-        <w:t>uma pasta com a versão do script (Ver_Ev2_GX16) e jogar os scripts liberados para a pasta criada da versão.</w:t>
-      </w:r>
-    </w:p>
-    <w:p>
-      <w:pPr>
-        <w:rPr>
-          <w:color w:val="4472C4" w:themeColor="accent1"/>
+          <w:color w:val="262626" w:themeColor="text1" w:themeTint="D9"/>
+        </w:rPr>
+      </w:pPr>
+      <w:r>
+        <w:rPr>
+          <w:color w:val="262626" w:themeColor="text1" w:themeTint="D9"/>
+        </w:rPr>
+        <w:t>Unificar todos os arquivos que tiverem no diretório do git “XPZ\Scripts\Ver_QA”  com o nome SQL_Ver-Retaguarda_lojista_Data.sql e colocar o mesmo na diretório “XPZ\Versoes_Liberadas\</w:t>
+      </w:r>
+      <w:r>
+        <w:rPr>
+          <w:color w:val="262626" w:themeColor="text1" w:themeTint="D9"/>
+        </w:rPr>
+        <w:t>Lojista</w:t>
+      </w:r>
+      <w:r>
+        <w:rPr>
+          <w:color w:val="262626" w:themeColor="text1" w:themeTint="D9"/>
+        </w:rPr>
+        <w:t>_</w:t>
+      </w:r>
+      <w:r>
+        <w:rPr>
+          <w:color w:val="262626" w:themeColor="text1" w:themeTint="D9"/>
+        </w:rPr>
+        <w:t>GX16</w:t>
+      </w:r>
+      <w:r>
+        <w:rPr>
+          <w:color w:val="262626" w:themeColor="text1" w:themeTint="D9"/>
+        </w:rPr>
+        <w:t>\X.X.XX</w:t>
+      </w:r>
+      <w:r>
+        <w:rPr>
+          <w:color w:val="262626" w:themeColor="text1" w:themeTint="D9"/>
+        </w:rPr>
+        <w:t>\Script</w:t>
+      </w:r>
+      <w:r>
+        <w:rPr>
+          <w:color w:val="262626" w:themeColor="text1" w:themeTint="D9"/>
+        </w:rPr>
+        <w:t xml:space="preserve">” </w:t>
+      </w:r>
+    </w:p>
+    <w:p>
+      <w:pPr>
+        <w:rPr>
+          <w:color w:val="262626" w:themeColor="text1" w:themeTint="D9"/>
         </w:rPr>
       </w:pPr>
       <w:r>
         <w:rPr>
           <w:noProof/>
         </w:rPr>
-        <w:lastRenderedPageBreak/>
         <w:drawing>
-          <wp:inline distT="0" distB="0" distL="0" distR="0" wp14:anchorId="06CF79CF" wp14:editId="7A92B700">
-            <wp:extent cx="5400040" cy="1474470"/>
-            <wp:effectExtent l="0" t="0" r="0" b="0"/>
-            <wp:docPr id="8" name="Imagem 8" descr="Interface gráfica do usuário, Texto, Aplicativo&#10;&#10;Descrição gerada automaticamente"/>
+          <wp:inline distT="0" distB="0" distL="0" distR="0" wp14:anchorId="3C6261E6" wp14:editId="250B7DEB">
+            <wp:extent cx="3638550" cy="876692"/>
+            <wp:effectExtent l="19050" t="19050" r="19050" b="19050"/>
+            <wp:docPr id="5" name="Imagem 5" descr="Interface gráfica do usuário, Texto, Aplicativo, Email&#10;&#10;Descrição gerada automaticamente"/>
             <wp:cNvGraphicFramePr>
               <a:graphicFrameLocks xmlns:a="http://schemas.openxmlformats.org/drawingml/2006/main" noChangeAspect="1"/>
             </wp:cNvGraphicFramePr>
@@ -462,7 +657,7 @@
               <a:graphicData uri="http://schemas.openxmlformats.org/drawingml/2006/picture">
                 <pic:pic xmlns:pic="http://schemas.openxmlformats.org/drawingml/2006/picture">
                   <pic:nvPicPr>
-                    <pic:cNvPr id="8" name="Imagem 8" descr="Interface gráfica do usuário, Texto, Aplicativo&#10;&#10;Descrição gerada automaticamente"/>
+                    <pic:cNvPr id="5" name="Imagem 5" descr="Interface gráfica do usuário, Texto, Aplicativo, Email&#10;&#10;Descrição gerada automaticamente"/>
                     <pic:cNvPicPr/>
                   </pic:nvPicPr>
                   <pic:blipFill>
@@ -474,11 +669,18 @@
                   <pic:spPr>
                     <a:xfrm>
                       <a:off x="0" y="0"/>
-                      <a:ext cx="5400040" cy="1474470"/>
+                      <a:ext cx="3665311" cy="883140"/>
                     </a:xfrm>
                     <a:prstGeom prst="rect">
                       <a:avLst/>
                     </a:prstGeom>
+                    <a:ln>
+                      <a:solidFill>
+                        <a:schemeClr val="bg1">
+                          <a:lumMod val="50000"/>
+                        </a:schemeClr>
+                      </a:solidFill>
+                    </a:ln>
                   </pic:spPr>
                 </pic:pic>
               </a:graphicData>
@@ -490,26 +692,253 @@
     <w:p>
       <w:pPr>
         <w:rPr>
-          <w:color w:val="4472C4" w:themeColor="accent1"/>
-        </w:rPr>
-      </w:pPr>
-      <w:r>
-        <w:rPr>
-          <w:color w:val="4472C4" w:themeColor="accent1"/>
-        </w:rPr>
-        <w:t xml:space="preserve">- Após isso, mandar no grupo de desenvolvimento </w:t>
-      </w:r>
-      <w:r>
-        <w:rPr>
-          <w:color w:val="4472C4" w:themeColor="accent1"/>
-        </w:rPr>
-        <w:t>o script unificado e jogar na pasta de Scripts da versão liberada</w:t>
-      </w:r>
-    </w:p>
-    <w:p>
-      <w:pPr>
-        <w:rPr>
-          <w:color w:val="4472C4" w:themeColor="accent1"/>
+          <w:color w:val="262626" w:themeColor="text1" w:themeTint="D9"/>
+        </w:rPr>
+      </w:pPr>
+      <w:r>
+        <w:rPr>
+          <w:color w:val="262626" w:themeColor="text1" w:themeTint="D9"/>
+        </w:rPr>
+        <w:t xml:space="preserve">8 – Subir o Arquivo gerado para o drive da empresa e enviar os links com os caminhos para grupo do suporte </w:t>
+      </w:r>
+    </w:p>
+    <w:p>
+      <w:pPr>
+        <w:rPr>
+          <w:color w:val="262626" w:themeColor="text1" w:themeTint="D9"/>
+        </w:rPr>
+      </w:pPr>
+      <w:r>
+        <w:rPr>
+          <w:color w:val="262626" w:themeColor="text1" w:themeTint="D9"/>
+        </w:rPr>
+        <w:t xml:space="preserve">Caminho: </w:t>
+      </w:r>
+      <w:r>
+        <w:rPr>
+          <w:color w:val="262626" w:themeColor="text1" w:themeTint="D9"/>
+          <w:u w:val="single"/>
+        </w:rPr>
+        <w:t>https://drive.google.com/drive/folders/0AAHfczzwa-vIUk9PVA</w:t>
+      </w:r>
+    </w:p>
+    <w:p>
+      <w:pPr>
+        <w:rPr>
+          <w:color w:val="262626" w:themeColor="text1" w:themeTint="D9"/>
+        </w:rPr>
+      </w:pPr>
+    </w:p>
+    <w:p>
+      <w:pPr>
+        <w:rPr>
+          <w:color w:val="262626" w:themeColor="text1" w:themeTint="D9"/>
+        </w:rPr>
+      </w:pPr>
+      <w:r>
+        <w:rPr>
+          <w:color w:val="262626" w:themeColor="text1" w:themeTint="D9"/>
+        </w:rPr>
+        <w:t>Sugestão de Mensagem de Liberação</w:t>
+      </w:r>
+    </w:p>
+    <w:p>
+      <w:pPr>
+        <w:rPr>
+          <w:color w:val="262626" w:themeColor="text1" w:themeTint="D9"/>
+        </w:rPr>
+      </w:pPr>
+      <w:r>
+        <w:rPr>
+          <w:noProof/>
+          <w:color w:val="262626" w:themeColor="text1" w:themeTint="D9"/>
+        </w:rPr>
+        <w:lastRenderedPageBreak/>
+        <mc:AlternateContent>
+          <mc:Choice Requires="wps">
+            <w:drawing>
+              <wp:anchor distT="45720" distB="45720" distL="114300" distR="114300" simplePos="0" relativeHeight="251659264" behindDoc="0" locked="0" layoutInCell="1" allowOverlap="1" wp14:anchorId="79BF44FC" wp14:editId="39C66E75">
+                <wp:simplePos x="0" y="0"/>
+                <wp:positionH relativeFrom="column">
+                  <wp:posOffset>5715</wp:posOffset>
+                </wp:positionH>
+                <wp:positionV relativeFrom="paragraph">
+                  <wp:posOffset>129540</wp:posOffset>
+                </wp:positionV>
+                <wp:extent cx="4629150" cy="1404620"/>
+                <wp:effectExtent l="0" t="0" r="19050" b="27305"/>
+                <wp:wrapSquare wrapText="bothSides"/>
+                <wp:docPr id="217" name="Caixa de Texto 2"/>
+                <wp:cNvGraphicFramePr>
+                  <a:graphicFrameLocks xmlns:a="http://schemas.openxmlformats.org/drawingml/2006/main"/>
+                </wp:cNvGraphicFramePr>
+                <a:graphic xmlns:a="http://schemas.openxmlformats.org/drawingml/2006/main">
+                  <a:graphicData uri="http://schemas.microsoft.com/office/word/2010/wordprocessingShape">
+                    <wps:wsp>
+                      <wps:cNvSpPr txBox="1">
+                        <a:spLocks noChangeArrowheads="1"/>
+                      </wps:cNvSpPr>
+                      <wps:spPr bwMode="auto">
+                        <a:xfrm>
+                          <a:off x="0" y="0"/>
+                          <a:ext cx="4629150" cy="1404620"/>
+                        </a:xfrm>
+                        <a:prstGeom prst="rect">
+                          <a:avLst/>
+                        </a:prstGeom>
+                        <a:solidFill>
+                          <a:srgbClr val="FFFFFF"/>
+                        </a:solidFill>
+                        <a:ln w="9525">
+                          <a:solidFill>
+                            <a:srgbClr val="000000"/>
+                          </a:solidFill>
+                          <a:miter lim="800000"/>
+                          <a:headEnd/>
+                          <a:tailEnd/>
+                        </a:ln>
+                      </wps:spPr>
+                      <wps:txbx>
+                        <w:txbxContent>
+                          <w:p>
+                            <w:r>
+                              <w:t>Liberada a Versão do Lojista - 2.4.9</w:t>
+                            </w:r>
+                          </w:p>
+                          <w:p>
+                            <w:pPr>
+                              <w:rPr>
+                                <w:b/>
+                                <w:bCs/>
+                              </w:rPr>
+                            </w:pPr>
+                            <w:r>
+                              <w:rPr>
+                                <w:b/>
+                                <w:bCs/>
+                              </w:rPr>
+                              <w:t>Tarefas Liberadas</w:t>
+                            </w:r>
+                          </w:p>
+                          <w:p>
+                            <w:r>
+                              <w:t>15481 - Pronto - Inclusão de pop up para notificações no Lojista - M27 - Funcionalidade básica</w:t>
+                            </w:r>
+                          </w:p>
+                          <w:p>
+                            <w:r>
+                              <w:t>15525 -  Mobbuy - Melhoria na personalização de temas dos clientes - Lojista</w:t>
+                            </w:r>
+                          </w:p>
+                          <w:p>
+                            <w:pPr>
+                              <w:rPr>
+                                <w:b/>
+                                <w:bCs/>
+                              </w:rPr>
+                            </w:pPr>
+                            <w:r>
+                              <w:rPr>
+                                <w:b/>
+                                <w:bCs/>
+                              </w:rPr>
+                              <w:t>Disponível em:</w:t>
+                            </w:r>
+                          </w:p>
+                          <w:p>
+                            <w:r>
+                              <w:t>https://drive.google.com/file/d/1Fi39BdVzAAguZe_uTmzcCbxQSPMD2N2O/view?usp=sharing</w:t>
+                            </w:r>
+                          </w:p>
+                        </w:txbxContent>
+                      </wps:txbx>
+                      <wps:bodyPr rot="0" vert="horz" wrap="square" lIns="91440" tIns="45720" rIns="91440" bIns="45720" anchor="t" anchorCtr="0">
+                        <a:spAutoFit/>
+                      </wps:bodyPr>
+                    </wps:wsp>
+                  </a:graphicData>
+                </a:graphic>
+                <wp14:sizeRelH relativeFrom="margin">
+                  <wp14:pctWidth>0</wp14:pctWidth>
+                </wp14:sizeRelH>
+                <wp14:sizeRelV relativeFrom="margin">
+                  <wp14:pctHeight>20000</wp14:pctHeight>
+                </wp14:sizeRelV>
+              </wp:anchor>
+            </w:drawing>
+          </mc:Choice>
+          <mc:Fallback>
+            <w:pict>
+              <v:shapetype w14:anchorId="79BF44FC" id="_x0000_t202" coordsize="21600,21600" o:spt="202" path="m,l,21600r21600,l21600,xe">
+                <v:stroke joinstyle="miter"/>
+                <v:path gradientshapeok="t" o:connecttype="rect"/>
+              </v:shapetype>
+              <v:shape id="Caixa de Texto 2" o:spid="_x0000_s1026" type="#_x0000_t202" style="position:absolute;margin-left:.45pt;margin-top:10.2pt;width:364.5pt;height:110.6pt;z-index:251659264;visibility:visible;mso-wrap-style:square;mso-width-percent:0;mso-height-percent:200;mso-wrap-distance-left:9pt;mso-wrap-distance-top:3.6pt;mso-wrap-distance-right:9pt;mso-wrap-distance-bottom:3.6pt;mso-position-horizontal:absolute;mso-position-horizontal-relative:text;mso-position-vertical:absolute;mso-position-vertical-relative:text;mso-width-percent:0;mso-height-percent:200;mso-width-relative:margin;mso-height-relative:margin;v-text-anchor:top" o:gfxdata="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">
+                <v:textbox style="mso-fit-shape-to-text:t">
+                  <w:txbxContent>
+                    <w:p>
+                      <w:r>
+                        <w:t>Liberada a Versão do Lojista - 2.4.9</w:t>
+                      </w:r>
+                    </w:p>
+                    <w:p>
+                      <w:pPr>
+                        <w:rPr>
+                          <w:b/>
+                          <w:bCs/>
+                        </w:rPr>
+                      </w:pPr>
+                      <w:r>
+                        <w:rPr>
+                          <w:b/>
+                          <w:bCs/>
+                        </w:rPr>
+                        <w:t>Tarefas Liberadas</w:t>
+                      </w:r>
+                    </w:p>
+                    <w:p>
+                      <w:r>
+                        <w:t>15481 - Pronto - Inclusão de pop up para notificações no Lojista - M27 - Funcionalidade básica</w:t>
+                      </w:r>
+                    </w:p>
+                    <w:p>
+                      <w:r>
+                        <w:t>15525 -  Mobbuy - Melhoria na personalização de temas dos clientes - Lojista</w:t>
+                      </w:r>
+                    </w:p>
+                    <w:p>
+                      <w:pPr>
+                        <w:rPr>
+                          <w:b/>
+                          <w:bCs/>
+                        </w:rPr>
+                      </w:pPr>
+                      <w:r>
+                        <w:rPr>
+                          <w:b/>
+                          <w:bCs/>
+                        </w:rPr>
+                        <w:t>Disponível em:</w:t>
+                      </w:r>
+                    </w:p>
+                    <w:p>
+                      <w:r>
+                        <w:t>https://drive.google.com/file/d/1Fi39BdVzAAguZe_uTmzcCbxQSPMD2N2O/view?usp=sharing</w:t>
+                      </w:r>
+                    </w:p>
+                  </w:txbxContent>
+                </v:textbox>
+                <w10:wrap type="square"/>
+              </v:shape>
+            </w:pict>
+          </mc:Fallback>
+        </mc:AlternateContent>
+      </w:r>
+    </w:p>
+    <w:p>
+      <w:pPr>
+        <w:rPr>
+          <w:color w:val="262626" w:themeColor="text1" w:themeTint="D9"/>
         </w:rPr>
       </w:pPr>
     </w:p>

</xml_diff>